<commit_message>
TDM-ben a hiányzó részek megírása
</commit_message>
<xml_diff>
--- a/RMRC_TDM_Kokany_Corporations.docx
+++ b/RMRC_TDM_Kokany_Corporations.docx
@@ -1,6 +1,6 @@
 
 <file path=word/document.xml><?xml version="1.0" encoding="utf-8"?>
-<w:document xmlns:o="urn:schemas-microsoft-com:office:office" xmlns:r="http://schemas.openxmlformats.org/officeDocument/2006/relationships" xmlns:v="urn:schemas-microsoft-com:vml" xmlns:w="http://schemas.openxmlformats.org/wordprocessingml/2006/main" xmlns:w10="urn:schemas-microsoft-com:office:word" xmlns:wp="http://schemas.openxmlformats.org/drawingml/2006/wordprocessingDrawing" xmlns:wps="http://schemas.microsoft.com/office/word/2010/wordprocessingShape" xmlns:wpg="http://schemas.microsoft.com/office/word/2010/wordprocessingGroup" xmlns:mc="http://schemas.openxmlformats.org/markup-compatibility/2006" xmlns:wp14="http://schemas.microsoft.com/office/word/2010/wordprocessingDrawing" xmlns:w14="http://schemas.microsoft.com/office/word/2010/wordml" mc:Ignorable="w14 wp14">
+<w:document xmlns:o="urn:schemas-microsoft-com:office:office" xmlns:r="http://schemas.openxmlformats.org/officeDocument/2006/relationships" xmlns:v="urn:schemas-microsoft-com:vml" xmlns:w="http://schemas.openxmlformats.org/wordprocessingml/2006/main" xmlns:w10="urn:schemas-microsoft-com:office:word" xmlns:wp="http://schemas.openxmlformats.org/drawingml/2006/wordprocessingDrawing" xmlns:wps="http://schemas.microsoft.com/office/word/2010/wordprocessingShape" xmlns:wpg="http://schemas.microsoft.com/office/word/2010/wordprocessingGroup" xmlns:mc="http://schemas.openxmlformats.org/markup-compatibility/2006" xmlns:wp14="http://schemas.microsoft.com/office/word/2010/wordprocessingDrawing" xmlns:w14="http://schemas.microsoft.com/office/word/2010/wordml" xmlns:w15="http://schemas.microsoft.com/office/word/2012/wordml" mc:Ignorable="w14 wp14 w15">
   <w:body>
     <w:p>
       <w:pPr>
@@ -167,27 +167,7 @@
           <w:szCs w:val="26"/>
           <w:lang w:val="zxx" w:eastAsia="zxx" w:bidi="zxx"/>
         </w:rPr>
-        <w:t>Ország: Mag</w:t>
-      </w:r>
-      <w:r>
-        <w:rPr>
-          <w:b w:val="false"/>
-          <w:bCs w:val="false"/>
-          <w:sz w:val="26"/>
-          <w:szCs w:val="26"/>
-          <w:lang w:val="zxx" w:eastAsia="zxx" w:bidi="zxx"/>
-        </w:rPr>
-        <w:t>y</w:t>
-      </w:r>
-      <w:r>
-        <w:rPr>
-          <w:b w:val="false"/>
-          <w:bCs w:val="false"/>
-          <w:sz w:val="26"/>
-          <w:szCs w:val="26"/>
-          <w:lang w:val="zxx" w:eastAsia="zxx" w:bidi="zxx"/>
-        </w:rPr>
-        <w:t>arország</w:t>
+        <w:t>Ország: Magyarország</w:t>
       </w:r>
     </w:p>
     <w:p>
@@ -571,6 +551,27 @@
         <w:bidi w:val="0"/>
         <w:jc w:val="left"/>
         <w:rPr>
+          <w:sz w:val="32"/>
+          <w:szCs w:val="32"/>
+        </w:rPr>
+      </w:pPr>
+      <w:r>
+        <w:rPr>
+          <w:b/>
+          <w:bCs/>
+          <w:sz w:val="32"/>
+          <w:szCs w:val="32"/>
+          <w:lang w:val="zxx" w:eastAsia="zxx" w:bidi="zxx"/>
+        </w:rPr>
+        <w:t>A rendszer alkalmazásának ismertetése</w:t>
+      </w:r>
+    </w:p>
+    <w:p>
+      <w:pPr>
+        <w:pStyle w:val="Normal"/>
+        <w:bidi w:val="0"/>
+        <w:jc w:val="left"/>
+        <w:rPr>
           <w:lang w:val="zxx" w:eastAsia="zxx" w:bidi="zxx"/>
         </w:rPr>
       </w:pPr>
@@ -580,54 +581,140 @@
           <w:bCs/>
           <w:sz w:val="30"/>
           <w:szCs w:val="30"/>
-          <w:lang w:val="zxx" w:eastAsia="zxx" w:bidi="zxx"/>
-        </w:rPr>
-        <w:t>A rendszer alkalmazásának ismertetése</w:t>
-      </w:r>
-    </w:p>
-    <w:p>
-      <w:pPr>
-        <w:pStyle w:val="Normal"/>
-        <w:bidi w:val="0"/>
-        <w:jc w:val="left"/>
-        <w:rPr>
-          <w:lang w:val="zxx" w:eastAsia="zxx" w:bidi="zxx"/>
-        </w:rPr>
-      </w:pPr>
-      <w:r>
-        <w:rPr>
-          <w:lang w:val="zxx" w:eastAsia="zxx" w:bidi="zxx"/>
-        </w:rPr>
-      </w:r>
-    </w:p>
-    <w:p>
-      <w:pPr>
-        <w:pStyle w:val="Normal"/>
-        <w:bidi w:val="0"/>
-        <w:jc w:val="left"/>
-        <w:rPr>
-          <w:lang w:val="zxx" w:eastAsia="zxx" w:bidi="zxx"/>
-        </w:rPr>
-      </w:pPr>
-      <w:r>
-        <w:rPr>
-          <w:b w:val="false"/>
-          <w:bCs w:val="false"/>
-          <w:sz w:val="28"/>
-          <w:szCs w:val="28"/>
-          <w:lang w:val="zxx" w:eastAsia="zxx" w:bidi="zxx"/>
-        </w:rPr>
-        <w:t xml:space="preserve">A robot kezelőállomásához egyszerűen egy monitort billentyűzetet és egeret alkalmaztunk. Minden váloztatást GitHub-ra mentettünk, hogy mindenkinek egyszerű hozzáférése legyen és egyszerűbb legyen vele dolgozni. Célunk, hogy minél több feladatot teljesítsen a robotunk, és minél jobb helyezést érhessünk el. Természetesen nem csak a helyezés számít, hanem a tapasztalat szerzés, és a gyakorlás is célunk. Sokat kísérleteztünk több komponensel, más és más módokon közelítettünk meg problémákat és természetesen hibákat is követtünk el de ezek is előre vittek és mindent összevetve </w:t>
-      </w:r>
-      <w:r>
-        <w:rPr>
-          <w:b w:val="false"/>
-          <w:bCs w:val="false"/>
-          <w:sz w:val="28"/>
-          <w:szCs w:val="28"/>
-          <w:lang w:val="zxx" w:eastAsia="zxx" w:bidi="zxx"/>
-        </w:rPr>
-        <w:t xml:space="preserve">véleményünk szerint a lehető legjobban sikerült végrehajtani a feladatot. Mindent teszteltünk és tesztelünk külön külön és egyben is. Ezt fogjuk a továbbiakban is csinálni. </w:t>
+          <w:lang w:val="hu-HU" w:eastAsia="zxx" w:bidi="zxx"/>
+        </w:rPr>
+      </w:r>
+    </w:p>
+    <w:p>
+      <w:pPr>
+        <w:pStyle w:val="Normal"/>
+        <w:bidi w:val="0"/>
+        <w:jc w:val="left"/>
+        <w:rPr>
+          <w:lang w:val="zxx" w:eastAsia="zxx" w:bidi="zxx"/>
+        </w:rPr>
+      </w:pPr>
+      <w:r>
+        <w:rPr>
+          <w:b w:val="false"/>
+          <w:bCs w:val="false"/>
+          <w:sz w:val="28"/>
+          <w:szCs w:val="28"/>
+          <w:lang w:val="zxx" w:eastAsia="zxx" w:bidi="zxx"/>
+        </w:rPr>
+        <w:t>A robot kezelőállomásához egyszerűen egy monitort billentyűzetet és egeret alkalmaztunk. Minden váloztatást GitHub-ra mentettünk, hogy mindenkinek egyszerű hozzáférése legyen és egyszerűbb legyen vele dolgozni.</w:t>
+      </w:r>
+    </w:p>
+    <w:p>
+      <w:pPr>
+        <w:pStyle w:val="Normal"/>
+        <w:bidi w:val="0"/>
+        <w:jc w:val="left"/>
+        <w:rPr>
+          <w:lang w:val="zxx" w:eastAsia="zxx" w:bidi="zxx"/>
+        </w:rPr>
+      </w:pPr>
+      <w:r>
+        <w:rPr>
+          <w:b w:val="false"/>
+          <w:bCs w:val="false"/>
+          <w:sz w:val="28"/>
+          <w:szCs w:val="28"/>
+          <w:lang w:val="zxx" w:eastAsia="zxx" w:bidi="zxx"/>
+        </w:rPr>
+        <w:t>Célunk, hogy minél több feladatot teljesítsen a robotunk, és minél jobb helyezést érhessünk el. Természetesen nem csak a helyezés számít, hanem a tapasztalat szerzés, és a gyakorlás is.</w:t>
+      </w:r>
+    </w:p>
+    <w:p>
+      <w:pPr>
+        <w:pStyle w:val="Normal"/>
+        <w:bidi w:val="0"/>
+        <w:jc w:val="left"/>
+        <w:rPr>
+          <w:lang w:val="zxx" w:eastAsia="zxx" w:bidi="zxx"/>
+        </w:rPr>
+      </w:pPr>
+      <w:r>
+        <w:rPr>
+          <w:b/>
+          <w:bCs/>
+          <w:sz w:val="30"/>
+          <w:szCs w:val="30"/>
+          <w:lang w:val="hu-HU"/>
+        </w:rPr>
+      </w:r>
+    </w:p>
+    <w:p>
+      <w:pPr>
+        <w:pStyle w:val="Normal"/>
+        <w:bidi w:val="0"/>
+        <w:jc w:val="left"/>
+        <w:rPr>
+          <w:lang w:val="zxx" w:eastAsia="zxx" w:bidi="zxx"/>
+        </w:rPr>
+      </w:pPr>
+      <w:r>
+        <w:rPr>
+          <w:b w:val="false"/>
+          <w:bCs w:val="false"/>
+          <w:sz w:val="28"/>
+          <w:szCs w:val="28"/>
+          <w:lang w:val="zxx" w:eastAsia="zxx" w:bidi="zxx"/>
+        </w:rPr>
+        <w:t xml:space="preserve">Sokat kísérleteztünk több komponensel, más és más módokon közelítettünk meg </w:t>
+      </w:r>
+    </w:p>
+    <w:p>
+      <w:pPr>
+        <w:pStyle w:val="Normal"/>
+        <w:bidi w:val="0"/>
+        <w:jc w:val="left"/>
+        <w:rPr>
+          <w:lang w:val="zxx" w:eastAsia="zxx" w:bidi="zxx"/>
+        </w:rPr>
+      </w:pPr>
+      <w:r>
+        <w:rPr>
+          <w:b w:val="false"/>
+          <w:bCs w:val="false"/>
+          <w:sz w:val="28"/>
+          <w:szCs w:val="28"/>
+          <w:lang w:val="zxx" w:eastAsia="zxx" w:bidi="zxx"/>
+        </w:rPr>
+        <w:t>problémákat és természetesen hibákat is követtünk el de ezek is előre vittek és mindent összevetve véleményünk szerint a lehető legjobban sikerült végrehajtani a feladatot. Mindent teszteltünk és tesztelünk külön-külön és egyben is. Ezt fogjuk a továbbiakban is csinálni.</w:t>
+      </w:r>
+    </w:p>
+    <w:p>
+      <w:pPr>
+        <w:pStyle w:val="Normal"/>
+        <w:bidi w:val="0"/>
+        <w:jc w:val="left"/>
+        <w:rPr>
+          <w:lang w:val="zxx" w:eastAsia="zxx" w:bidi="zxx"/>
+        </w:rPr>
+      </w:pPr>
+      <w:r>
+        <w:rPr/>
+      </w:r>
+    </w:p>
+    <w:p>
+      <w:pPr>
+        <w:pStyle w:val="Normal"/>
+        <w:bidi w:val="0"/>
+        <w:jc w:val="left"/>
+        <w:rPr>
+          <w:sz w:val="28"/>
+          <w:szCs w:val="28"/>
+          <w:lang w:val="hu-HU"/>
+        </w:rPr>
+      </w:pPr>
+      <w:r>
+        <w:rPr>
+          <w:sz w:val="28"/>
+          <w:szCs w:val="28"/>
+          <w:lang w:val="hu-HU"/>
+        </w:rPr>
+        <w:t>A terepen való teszteléseink alapján folyamatosan fejlesztjük a robot programját és hardverét.</w:t>
       </w:r>
     </w:p>
     <w:p>
@@ -1217,6 +1304,79 @@
           <w:bCs w:val="false"/>
           <w:sz w:val="28"/>
           <w:szCs w:val="28"/>
+          <w:lang w:val="hu-HU"/>
+        </w:rPr>
+      </w:pPr>
+      <w:r>
+        <w:rPr>
+          <w:b w:val="false"/>
+          <w:bCs w:val="false"/>
+          <w:sz w:val="28"/>
+          <w:szCs w:val="28"/>
+          <w:lang w:val="hu-HU"/>
+        </w:rPr>
+      </w:r>
+    </w:p>
+    <w:p>
+      <w:pPr>
+        <w:pStyle w:val="Normal"/>
+        <w:bidi w:val="0"/>
+        <w:jc w:val="left"/>
+        <w:rPr>
+          <w:b/>
+          <w:b/>
+          <w:bCs/>
+          <w:sz w:val="30"/>
+          <w:szCs w:val="30"/>
+          <w:lang w:val="hu-HU"/>
+        </w:rPr>
+      </w:pPr>
+      <w:r>
+        <w:rPr>
+          <w:b/>
+          <w:bCs/>
+          <w:sz w:val="30"/>
+          <w:szCs w:val="30"/>
+          <w:lang w:val="hu-HU"/>
+        </w:rPr>
+      </w:r>
+    </w:p>
+    <w:p>
+      <w:pPr>
+        <w:pStyle w:val="Normal"/>
+        <w:bidi w:val="0"/>
+        <w:jc w:val="left"/>
+        <w:rPr>
+          <w:b w:val="false"/>
+          <w:b w:val="false"/>
+          <w:bCs w:val="false"/>
+          <w:sz w:val="28"/>
+          <w:szCs w:val="28"/>
+          <w:lang w:val="hu-HU"/>
+        </w:rPr>
+      </w:pPr>
+      <w:r>
+        <w:rPr>
+          <w:b w:val="false"/>
+          <w:bCs w:val="false"/>
+          <w:sz w:val="28"/>
+          <w:szCs w:val="28"/>
+          <w:lang w:val="hu-HU"/>
+        </w:rPr>
+        <w:t xml:space="preserve">A szükséges szoftvercsomagok illetve a robot programjának feltelepítése mellett, a programmal érkező yaml fájlt a Raspberry Pi-on a </w:t>
+      </w:r>
+    </w:p>
+    <w:p>
+      <w:pPr>
+        <w:pStyle w:val="Normal"/>
+        <w:bidi w:val="0"/>
+        <w:jc w:val="left"/>
+        <w:rPr>
+          <w:b w:val="false"/>
+          <w:b w:val="false"/>
+          <w:bCs w:val="false"/>
+          <w:sz w:val="28"/>
+          <w:szCs w:val="28"/>
           <w:lang w:val="zxx" w:eastAsia="zxx" w:bidi="zxx"/>
         </w:rPr>
       </w:pPr>
@@ -1253,7 +1413,7 @@
     <w:sectPr>
       <w:type w:val="nextPage"/>
       <w:pgSz w:w="11906" w:h="16838"/>
-      <w:pgMar w:left="1134" w:right="1134" w:header="0" w:top="1134" w:footer="0" w:bottom="1134" w:gutter="0"/>
+      <w:pgMar w:left="1134" w:right="1134" w:gutter="0" w:header="0" w:top="1134" w:footer="0" w:bottom="1134"/>
       <w:pgNumType w:fmt="decimal"/>
       <w:formProt w:val="false"/>
       <w:textDirection w:val="lrTb"/>
@@ -1264,11 +1424,10 @@
 </file>
 
 <file path=word/numbering.xml><?xml version="1.0" encoding="utf-8"?>
-<w:numbering xmlns:w="http://schemas.openxmlformats.org/wordprocessingml/2006/main" xmlns:o="urn:schemas-microsoft-com:office:office" xmlns:r="http://schemas.openxmlformats.org/officeDocument/2006/relationships" xmlns:v="urn:schemas-microsoft-com:vml">
+<w:numbering xmlns:w="http://schemas.openxmlformats.org/wordprocessingml/2006/main" xmlns:o="urn:schemas-microsoft-com:office:office" xmlns:r="http://schemas.openxmlformats.org/officeDocument/2006/relationships" xmlns:v="urn:schemas-microsoft-com:vml" xmlns:mc="http://schemas.openxmlformats.org/markup-compatibility/2006" xmlns:w14="http://schemas.microsoft.com/office/word/2010/wordml" mc:Ignorable="w14">
   <w:abstractNum w:abstractNumId="1">
     <w:lvl w:ilvl="0">
       <w:start w:val="1"/>
-      <w:pStyle w:val="Heading1"/>
       <w:numFmt w:val="none"/>
       <w:suff w:val="nothing"/>
       <w:lvlText w:val=""/>
@@ -1279,6 +1438,7 @@
         </w:tabs>
         <w:ind w:left="0" w:hanging="0"/>
       </w:pPr>
+      <w:rPr/>
     </w:lvl>
     <w:lvl w:ilvl="1">
       <w:start w:val="1"/>
@@ -1292,6 +1452,7 @@
         </w:tabs>
         <w:ind w:left="0" w:hanging="0"/>
       </w:pPr>
+      <w:rPr/>
     </w:lvl>
     <w:lvl w:ilvl="2">
       <w:start w:val="1"/>
@@ -1305,6 +1466,7 @@
         </w:tabs>
         <w:ind w:left="0" w:hanging="0"/>
       </w:pPr>
+      <w:rPr/>
     </w:lvl>
     <w:lvl w:ilvl="3">
       <w:start w:val="1"/>
@@ -1318,6 +1480,7 @@
         </w:tabs>
         <w:ind w:left="0" w:hanging="0"/>
       </w:pPr>
+      <w:rPr/>
     </w:lvl>
     <w:lvl w:ilvl="4">
       <w:start w:val="1"/>
@@ -1331,6 +1494,7 @@
         </w:tabs>
         <w:ind w:left="0" w:hanging="0"/>
       </w:pPr>
+      <w:rPr/>
     </w:lvl>
     <w:lvl w:ilvl="5">
       <w:start w:val="1"/>
@@ -1344,6 +1508,7 @@
         </w:tabs>
         <w:ind w:left="0" w:hanging="0"/>
       </w:pPr>
+      <w:rPr/>
     </w:lvl>
     <w:lvl w:ilvl="6">
       <w:start w:val="1"/>
@@ -1357,6 +1522,7 @@
         </w:tabs>
         <w:ind w:left="0" w:hanging="0"/>
       </w:pPr>
+      <w:rPr/>
     </w:lvl>
     <w:lvl w:ilvl="7">
       <w:start w:val="1"/>
@@ -1370,6 +1536,7 @@
         </w:tabs>
         <w:ind w:left="0" w:hanging="0"/>
       </w:pPr>
+      <w:rPr/>
     </w:lvl>
     <w:lvl w:ilvl="8">
       <w:start w:val="1"/>
@@ -1383,6 +1550,7 @@
         </w:tabs>
         <w:ind w:left="0" w:hanging="0"/>
       </w:pPr>
+      <w:rPr/>
     </w:lvl>
   </w:abstractNum>
   <w:abstractNum w:abstractNumId="2">
@@ -1794,6 +1962,125 @@
       <w:rPr>
         <w:rFonts w:ascii="OpenSymbol" w:hAnsi="OpenSymbol" w:cs="OpenSymbol" w:hint="default"/>
       </w:rPr>
+    </w:lvl>
+  </w:abstractNum>
+  <w:abstractNum w:abstractNumId="5">
+    <w:lvl w:ilvl="0">
+      <w:start w:val="1"/>
+      <w:numFmt w:val="none"/>
+      <w:suff w:val="nothing"/>
+      <w:lvlText w:val=""/>
+      <w:lvlJc w:val="left"/>
+      <w:pPr>
+        <w:tabs>
+          <w:tab w:val="num" w:pos="0"/>
+        </w:tabs>
+        <w:ind w:left="0" w:hanging="0"/>
+      </w:pPr>
+    </w:lvl>
+    <w:lvl w:ilvl="1">
+      <w:start w:val="1"/>
+      <w:numFmt w:val="none"/>
+      <w:suff w:val="nothing"/>
+      <w:lvlText w:val=""/>
+      <w:lvlJc w:val="left"/>
+      <w:pPr>
+        <w:tabs>
+          <w:tab w:val="num" w:pos="0"/>
+        </w:tabs>
+        <w:ind w:left="0" w:hanging="0"/>
+      </w:pPr>
+    </w:lvl>
+    <w:lvl w:ilvl="2">
+      <w:start w:val="1"/>
+      <w:numFmt w:val="none"/>
+      <w:suff w:val="nothing"/>
+      <w:lvlText w:val=""/>
+      <w:lvlJc w:val="left"/>
+      <w:pPr>
+        <w:tabs>
+          <w:tab w:val="num" w:pos="0"/>
+        </w:tabs>
+        <w:ind w:left="0" w:hanging="0"/>
+      </w:pPr>
+    </w:lvl>
+    <w:lvl w:ilvl="3">
+      <w:start w:val="1"/>
+      <w:numFmt w:val="none"/>
+      <w:suff w:val="nothing"/>
+      <w:lvlText w:val=""/>
+      <w:lvlJc w:val="left"/>
+      <w:pPr>
+        <w:tabs>
+          <w:tab w:val="num" w:pos="0"/>
+        </w:tabs>
+        <w:ind w:left="0" w:hanging="0"/>
+      </w:pPr>
+    </w:lvl>
+    <w:lvl w:ilvl="4">
+      <w:start w:val="1"/>
+      <w:numFmt w:val="none"/>
+      <w:suff w:val="nothing"/>
+      <w:lvlText w:val=""/>
+      <w:lvlJc w:val="left"/>
+      <w:pPr>
+        <w:tabs>
+          <w:tab w:val="num" w:pos="0"/>
+        </w:tabs>
+        <w:ind w:left="0" w:hanging="0"/>
+      </w:pPr>
+    </w:lvl>
+    <w:lvl w:ilvl="5">
+      <w:start w:val="1"/>
+      <w:numFmt w:val="none"/>
+      <w:suff w:val="nothing"/>
+      <w:lvlText w:val=""/>
+      <w:lvlJc w:val="left"/>
+      <w:pPr>
+        <w:tabs>
+          <w:tab w:val="num" w:pos="0"/>
+        </w:tabs>
+        <w:ind w:left="0" w:hanging="0"/>
+      </w:pPr>
+    </w:lvl>
+    <w:lvl w:ilvl="6">
+      <w:start w:val="1"/>
+      <w:numFmt w:val="none"/>
+      <w:suff w:val="nothing"/>
+      <w:lvlText w:val=""/>
+      <w:lvlJc w:val="left"/>
+      <w:pPr>
+        <w:tabs>
+          <w:tab w:val="num" w:pos="0"/>
+        </w:tabs>
+        <w:ind w:left="0" w:hanging="0"/>
+      </w:pPr>
+    </w:lvl>
+    <w:lvl w:ilvl="7">
+      <w:start w:val="1"/>
+      <w:numFmt w:val="none"/>
+      <w:suff w:val="nothing"/>
+      <w:lvlText w:val=""/>
+      <w:lvlJc w:val="left"/>
+      <w:pPr>
+        <w:tabs>
+          <w:tab w:val="num" w:pos="0"/>
+        </w:tabs>
+        <w:ind w:left="0" w:hanging="0"/>
+      </w:pPr>
+    </w:lvl>
+    <w:lvl w:ilvl="8">
+      <w:start w:val="1"/>
+      <w:numFmt w:val="none"/>
+      <w:suff w:val="nothing"/>
+      <w:lvlText w:val=""/>
+      <w:lvlJc w:val="left"/>
+      <w:pPr>
+        <w:tabs>
+          <w:tab w:val="num" w:pos="0"/>
+        </w:tabs>
+        <w:ind w:left="0" w:hanging="0"/>
+      </w:pPr>
     </w:lvl>
   </w:abstractNum>
   <w:num w:numId="1">
@@ -1807,6 +2094,9 @@
   </w:num>
   <w:num w:numId="4">
     <w:abstractNumId w:val="4"/>
+  </w:num>
+  <w:num w:numId="5">
+    <w:abstractNumId w:val="5"/>
   </w:num>
 </w:numbering>
 </file>
@@ -1847,10 +2137,10 @@
       <w:lang w:val="en-US" w:eastAsia="zh-CN" w:bidi="hi-IN"/>
     </w:rPr>
   </w:style>
-  <w:style w:type="paragraph" w:styleId="Heading1">
+  <w:style w:type="paragraph" w:styleId="Cmsor1">
     <w:name w:val="Heading 1"/>
-    <w:basedOn w:val="Heading"/>
-    <w:next w:val="TextBody"/>
+    <w:basedOn w:val="Cmsor"/>
+    <w:next w:val="Szvegtrzs"/>
     <w:qFormat/>
     <w:pPr>
       <w:numPr>
@@ -1875,10 +2165,10 @@
       <w:rFonts w:ascii="OpenSymbol" w:hAnsi="OpenSymbol" w:eastAsia="OpenSymbol" w:cs="OpenSymbol"/>
     </w:rPr>
   </w:style>
-  <w:style w:type="paragraph" w:styleId="Heading">
-    <w:name w:val="Heading"/>
+  <w:style w:type="paragraph" w:styleId="Cmsor">
+    <w:name w:val="Címsor"/>
     <w:basedOn w:val="Normal"/>
-    <w:next w:val="TextBody"/>
+    <w:next w:val="Szvegtrzs"/>
     <w:qFormat/>
     <w:pPr>
       <w:keepNext w:val="true"/>
@@ -1890,7 +2180,7 @@
       <w:szCs w:val="28"/>
     </w:rPr>
   </w:style>
-  <w:style w:type="paragraph" w:styleId="TextBody">
+  <w:style w:type="paragraph" w:styleId="Szvegtrzs">
     <w:name w:val="Body Text"/>
     <w:basedOn w:val="Normal"/>
     <w:pPr>
@@ -1898,15 +2188,15 @@
     </w:pPr>
     <w:rPr/>
   </w:style>
-  <w:style w:type="paragraph" w:styleId="List">
+  <w:style w:type="paragraph" w:styleId="Lista">
     <w:name w:val="List"/>
-    <w:basedOn w:val="TextBody"/>
+    <w:basedOn w:val="Szvegtrzs"/>
     <w:pPr/>
     <w:rPr>
       <w:rFonts w:cs="undefined medium"/>
     </w:rPr>
   </w:style>
-  <w:style w:type="paragraph" w:styleId="Caption">
+  <w:style w:type="paragraph" w:styleId="Felirat">
     <w:name w:val="Caption"/>
     <w:basedOn w:val="Normal"/>
     <w:qFormat/>
@@ -1922,8 +2212,8 @@
       <w:szCs w:val="24"/>
     </w:rPr>
   </w:style>
-  <w:style w:type="paragraph" w:styleId="Index">
-    <w:name w:val="Index"/>
+  <w:style w:type="paragraph" w:styleId="Trgymutat">
+    <w:name w:val="Tárgymutató"/>
     <w:basedOn w:val="Normal"/>
     <w:qFormat/>
     <w:pPr>

</xml_diff>

<commit_message>
TODO-k keszen, kiveve a kep
</commit_message>
<xml_diff>
--- a/RMRC_TDM_Kokany_Corporations.docx
+++ b/RMRC_TDM_Kokany_Corporations.docx
@@ -518,7 +518,7 @@
           <w:szCs w:val="28"/>
           <w:lang w:val="zxx" w:eastAsia="zxx" w:bidi="zxx"/>
         </w:rPr>
-        <w:t>A robotunk vázául két darab plexi-üveglap szolgál. Az “agya” egy Raspberry Pi 4B, ezen fut a Pythonban írt szoftverünk. Mozgásra 4 darab DC motort használ, melyeket egy Motozero motorvezérlő bővítőlappal (TODO értelmes szó az add-on-ra) irányítunk. Képes szín-és képfelismerésre, ezekre egy Raspberry Pi kamera modult használ. Robotkarral is felszereltük, amelyet servo motorokkal mozgatunk. A robot irányítást egy PiHut Controller gamepaddel valósítottuk meg.</w:t>
+        <w:t>A robotunk vázául két darab plexi-üveglap szolgál. Az “agya” egy Raspberry Pi 4B, ezen fut a Pythonban írt szoftverünk. Mozgásra 4 darab DC motort használ, melyeket egy Motozero motorvezérlő bővítőlappal irányítunk. Képes szín-és képfelismerésre, ezekre egy Raspberry Pi kamera modult használ. Robotkarral is felszereltük, amelyet servo motorokkal mozgatunk. A robot irányítást egy PiHut Controller gamepaddel valósítottuk meg.</w:t>
       </w:r>
     </w:p>
     <w:p>
@@ -577,11 +577,7 @@
       </w:pPr>
       <w:r>
         <w:rPr>
-          <w:b/>
-          <w:bCs/>
-          <w:sz w:val="30"/>
-          <w:szCs w:val="30"/>
-          <w:lang w:val="hu-HU" w:eastAsia="zxx" w:bidi="zxx"/>
+          <w:lang w:val="zxx" w:eastAsia="zxx" w:bidi="zxx"/>
         </w:rPr>
       </w:r>
     </w:p>
@@ -636,11 +632,7 @@
       </w:pPr>
       <w:r>
         <w:rPr>
-          <w:b/>
-          <w:bCs/>
-          <w:sz w:val="30"/>
-          <w:szCs w:val="30"/>
-          <w:lang w:val="hu-HU"/>
+          <w:lang w:val="zxx" w:eastAsia="zxx" w:bidi="zxx"/>
         </w:rPr>
       </w:r>
     </w:p>
@@ -694,7 +686,9 @@
         </w:rPr>
       </w:pPr>
       <w:r>
-        <w:rPr/>
+        <w:rPr>
+          <w:lang w:val="zxx" w:eastAsia="zxx" w:bidi="zxx"/>
+        </w:rPr>
       </w:r>
     </w:p>
     <w:p>
@@ -1194,7 +1188,17 @@
           <w:szCs w:val="28"/>
           <w:lang w:val="zxx" w:eastAsia="zxx" w:bidi="zxx"/>
         </w:rPr>
-        <w:t>Xdb servo motor (TODO rákérdezni hány db)</w:t>
+        <w:t>6</w:t>
+      </w:r>
+      <w:r>
+        <w:rPr>
+          <w:b w:val="false"/>
+          <w:bCs w:val="false"/>
+          <w:sz w:val="28"/>
+          <w:szCs w:val="28"/>
+          <w:lang w:val="zxx" w:eastAsia="zxx" w:bidi="zxx"/>
+        </w:rPr>
+        <w:t>db servo motor</w:t>
       </w:r>
     </w:p>
     <w:p>
@@ -1218,7 +1222,17 @@
           <w:szCs w:val="28"/>
           <w:lang w:val="zxx" w:eastAsia="zxx" w:bidi="zxx"/>
         </w:rPr>
-        <w:t>&lt;név&gt; servo vezérlő (TODO rákérdezni a névre)</w:t>
+        <w:t>PCA9685</w:t>
+      </w:r>
+      <w:r>
+        <w:rPr>
+          <w:b w:val="false"/>
+          <w:bCs w:val="false"/>
+          <w:sz w:val="28"/>
+          <w:szCs w:val="28"/>
+          <w:lang w:val="zxx" w:eastAsia="zxx" w:bidi="zxx"/>
+        </w:rPr>
+        <w:t xml:space="preserve"> servo vezérlő</w:t>
       </w:r>
     </w:p>
     <w:p>

</xml_diff>